<commit_message>
Fourth Commit for ST10445866
</commit_message>
<xml_diff>
--- a/Word document/ST10445866_CLDV6211_Part3.docx
+++ b/Word document/ST10445866_CLDV6211_Part3.docx
@@ -894,7 +894,7 @@
               </mc:Choice>
               <mc:Fallback>
                 <w:pict>
-                  <v:rect w14:anchorId="1C36AFF6" id="Rectangle 127" o:spid="_x0000_s1026" alt="Title: Color background" style="position:absolute;margin-left:0;margin-top:0;width:8in;height:756pt;z-index:-251657216;visibility:visible;mso-wrap-style:square;mso-width-percent:941;mso-height-percent:954;mso-wrap-distance-left:9pt;mso-wrap-distance-top:0;mso-wrap-distance-right:9pt;mso-wrap-distance-bottom:0;mso-position-horizontal:center;mso-position-horizontal-relative:page;mso-position-vertical:center;mso-position-vertical-relative:page;mso-width-percent:941;mso-height-percent:954;mso-width-relative:page;mso-height-relative:page;v-text-anchor:top" o:gfxdata="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" fillcolor="#e8e8e8 [3214]" stroked="f">
+                  <v:rect w14:anchorId="59B8F906" id="Rectangle 127" o:spid="_x0000_s1026" alt="Title: Color background" style="position:absolute;margin-left:0;margin-top:0;width:8in;height:756pt;z-index:-251657216;visibility:visible;mso-wrap-style:square;mso-width-percent:941;mso-height-percent:954;mso-wrap-distance-left:9pt;mso-wrap-distance-top:0;mso-wrap-distance-right:9pt;mso-wrap-distance-bottom:0;mso-position-horizontal:center;mso-position-horizontal-relative:page;mso-position-vertical:center;mso-position-vertical-relative:page;mso-width-percent:941;mso-height-percent:954;mso-width-relative:page;mso-height-relative:page;v-text-anchor:top" o:gfxdata="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" fillcolor="#e8e8e8 [3214]" stroked="f">
                     <w10:wrap anchorx="page" anchory="page"/>
                   </v:rect>
                 </w:pict>
@@ -2317,17 +2317,19 @@
       <w:r>
         <w:t>GitHub Link:</w:t>
       </w:r>
-    </w:p>
-    <w:p>
-      <w:pPr>
-        <w:pStyle w:val="ListParagraph"/>
-        <w:numPr>
-          <w:ilvl w:val="0"/>
-          <w:numId w:val="3"/>
-        </w:numPr>
-      </w:pPr>
-      <w:r>
-        <w:t>YouTube Link:</w:t>
+      <w:r>
+        <w:t xml:space="preserve"> </w:t>
+      </w:r>
+      <w:hyperlink r:id="rId9" w:history="1">
+        <w:r>
+          <w:rPr>
+            <w:rStyle w:val="Hyperlink"/>
+          </w:rPr>
+          <w:t>https://github.com/SekwenaBotshelo/CLDV6211-Portfolio-of-Evidence-Final-Submission-ST10445866.git</w:t>
+        </w:r>
+      </w:hyperlink>
+      <w:r>
+        <w:t xml:space="preserve"> </w:t>
       </w:r>
     </w:p>
     <w:p>
@@ -2361,7 +2363,7 @@
                     <pic:cNvPicPr/>
                   </pic:nvPicPr>
                   <pic:blipFill>
-                    <a:blip r:embed="rId9" cstate="print">
+                    <a:blip r:embed="rId10" cstate="print">
                       <a:extLst>
                         <a:ext uri="{28A0092B-C50C-407E-A947-70E740481C1C}">
                           <a14:useLocalDpi xmlns:a14="http://schemas.microsoft.com/office/drawing/2010/main" val="0"/>
@@ -2425,7 +2427,7 @@
                     <pic:cNvPicPr/>
                   </pic:nvPicPr>
                   <pic:blipFill>
-                    <a:blip r:embed="rId10" cstate="print">
+                    <a:blip r:embed="rId11" cstate="print">
                       <a:extLst>
                         <a:ext uri="{28A0092B-C50C-407E-A947-70E740481C1C}">
                           <a14:useLocalDpi xmlns:a14="http://schemas.microsoft.com/office/drawing/2010/main" val="0"/>
@@ -4939,8 +4941,8 @@
     </w:sdt>
     <w:p/>
     <w:sectPr>
-      <w:footerReference w:type="even" r:id="rId11"/>
-      <w:footerReference w:type="default" r:id="rId12"/>
+      <w:footerReference w:type="even" r:id="rId12"/>
+      <w:footerReference w:type="default" r:id="rId13"/>
       <w:pgSz w:w="11906" w:h="16838"/>
       <w:pgMar w:top="1440" w:right="1440" w:bottom="1440" w:left="1440" w:header="708" w:footer="708" w:gutter="0"/>
       <w:pgNumType w:start="0"/>
@@ -9223,7 +9225,7 @@
 </file>
 
 <file path=customXml/itemProps1.xml><?xml version="1.0" encoding="utf-8"?>
-<ds:datastoreItem xmlns:ds="http://schemas.openxmlformats.org/officeDocument/2006/customXml" ds:itemID="{EB9C2949-F439-DA47-824B-35AEA7932B2F}">
+<ds:datastoreItem xmlns:ds="http://schemas.openxmlformats.org/officeDocument/2006/customXml" ds:itemID="{1E1D5B36-9B6C-5A4D-9C40-68CE3FE4ED3A}">
   <ds:schemaRefs>
     <ds:schemaRef ds:uri="http://schemas.openxmlformats.org/officeDocument/2006/bibliography"/>
   </ds:schemaRefs>

</xml_diff>